<commit_message>
Rapport (fixed minor bug)
</commit_message>
<xml_diff>
--- a/Gestion_de_projet_S4/Rapport_Arithmetibox.docx
+++ b/Gestion_de_projet_S4/Rapport_Arithmetibox.docx
@@ -140,6 +140,7 @@
         <w:dataBinding w:prefixMappings="xmlns:ns0='http://purl.org/dc/elements/1.1/' xmlns:ns1='http://schemas.openxmlformats.org/package/2006/metadata/core-properties' " w:xpath="/ns1:coreProperties[1]/ns0:title[1]" w:storeItemID="{6C3C8BC8-F283-45AE-878A-BAB7291924A1}"/>
         <w:text/>
       </w:sdtPr>
+      <w:sdtEndPr/>
       <w:sdtContent>
         <w:p>
           <w:pPr>
@@ -333,6 +334,7 @@
         <w:dataBinding w:prefixMappings="xmlns:ns0='http://schemas.microsoft.com/office/2006/coverPageProps' " w:xpath="/ns0:CoverPageProperties[1]/ns0:Abstract[1]" w:storeItemID="{55AF091B-3C7A-41E3-B477-F2FDAA23CFDA}"/>
         <w:text/>
       </w:sdtPr>
+      <w:sdtEndPr/>
       <w:sdtContent>
         <w:p>
           <w:pPr>
@@ -617,12 +619,6 @@
           <w:szCs w:val="24"/>
         </w:rPr>
         <w:tab/>
-      </w:r>
-      <w:r>
-        <w:rPr>
-          <w:sz w:val="24"/>
-          <w:szCs w:val="24"/>
-        </w:rPr>
         <w:t xml:space="preserve"> </w:t>
       </w:r>
       <w:r>
@@ -631,12 +627,6 @@
           <w:szCs w:val="24"/>
         </w:rPr>
         <w:br/>
-      </w:r>
-      <w:r>
-        <w:rPr>
-          <w:sz w:val="24"/>
-          <w:szCs w:val="24"/>
-        </w:rPr>
         <w:t xml:space="preserve">Insulté par l’absence de </w:t>
       </w:r>
       <w:proofErr w:type="spellStart"/>
@@ -689,12 +679,6 @@
           <w:szCs w:val="24"/>
         </w:rPr>
         <w:tab/>
-      </w:r>
-      <w:r>
-        <w:rPr>
-          <w:sz w:val="24"/>
-          <w:szCs w:val="24"/>
-        </w:rPr>
         <w:t xml:space="preserve"> </w:t>
       </w:r>
       <w:r>
@@ -703,12 +687,6 @@
           <w:szCs w:val="24"/>
         </w:rPr>
         <w:br/>
-      </w:r>
-      <w:r>
-        <w:rPr>
-          <w:sz w:val="24"/>
-          <w:szCs w:val="24"/>
-        </w:rPr>
         <w:t xml:space="preserve">Nos héros perdirent tout espoir pour conquérir à la suite de l’invalidité de Jason et Jeremy. C’est alors, venu de </w:t>
       </w:r>
       <w:proofErr w:type="spellStart"/>
@@ -1014,17 +992,7 @@
               <w:szCs w:val="40"/>
               <w:lang w:val="fr-FR"/>
             </w:rPr>
-            <w:t>Table des matiè</w:t>
-          </w:r>
-          <w:bookmarkStart w:id="1" w:name="_GoBack"/>
-          <w:bookmarkEnd w:id="1"/>
-          <w:r>
-            <w:rPr>
-              <w:b/>
-              <w:szCs w:val="40"/>
-              <w:lang w:val="fr-FR"/>
-            </w:rPr>
-            <w:t>res</w:t>
+            <w:t>Table des matières</w:t>
           </w:r>
         </w:p>
         <w:p>
@@ -2533,12 +2501,12 @@
           <w:bottom w:val="single" w:sz="4" w:space="1" w:color="4472C4" w:themeColor="accent1"/>
         </w:pBdr>
       </w:pPr>
-      <w:bookmarkStart w:id="2" w:name="_Toc478577348"/>
+      <w:bookmarkStart w:id="1" w:name="_Toc478577348"/>
       <w:r>
         <w:lastRenderedPageBreak/>
         <w:t>Introduction</w:t>
       </w:r>
-      <w:bookmarkEnd w:id="2"/>
+      <w:bookmarkEnd w:id="1"/>
     </w:p>
     <w:p>
       <w:pPr>
@@ -2878,12 +2846,12 @@
           <w:bottom w:val="single" w:sz="4" w:space="1" w:color="4472C4" w:themeColor="accent1"/>
         </w:pBdr>
       </w:pPr>
-      <w:bookmarkStart w:id="3" w:name="_Toc478577349"/>
+      <w:bookmarkStart w:id="2" w:name="_Toc478577349"/>
       <w:r>
         <w:lastRenderedPageBreak/>
         <w:t>1. Description du projet</w:t>
       </w:r>
-      <w:bookmarkEnd w:id="3"/>
+      <w:bookmarkEnd w:id="2"/>
     </w:p>
     <w:p>
       <w:pPr>
@@ -3362,7 +3330,7 @@
           <w:bottom w:val="single" w:sz="4" w:space="1" w:color="4472C4" w:themeColor="accent1"/>
         </w:pBdr>
       </w:pPr>
-      <w:bookmarkStart w:id="4" w:name="_Toc478577350"/>
+      <w:bookmarkStart w:id="3" w:name="_Toc478577350"/>
       <w:r>
         <w:lastRenderedPageBreak/>
         <w:t xml:space="preserve">2. </w:t>
@@ -3370,44 +3338,44 @@
       <w:r>
         <w:t>Solutions mises en œuvre</w:t>
       </w:r>
+      <w:bookmarkEnd w:id="3"/>
+    </w:p>
+    <w:p>
+      <w:pPr>
+        <w:jc w:val="both"/>
+        <w:rPr>
+          <w:sz w:val="24"/>
+          <w:szCs w:val="24"/>
+        </w:rPr>
+      </w:pPr>
+    </w:p>
+    <w:p>
+      <w:pPr>
+        <w:pStyle w:val="Heading2"/>
+        <w:rPr>
+          <w:u w:val="single"/>
+        </w:rPr>
+      </w:pPr>
+      <w:bookmarkStart w:id="4" w:name="_Toc478577351"/>
+      <w:r>
+        <w:rPr>
+          <w:u w:val="single"/>
+        </w:rPr>
+        <w:t xml:space="preserve">2.1 </w:t>
+      </w:r>
+      <w:r>
+        <w:rPr>
+          <w:u w:val="single"/>
+        </w:rPr>
+        <w:t>Définition des exigences</w:t>
+      </w:r>
+      <w:r>
+        <w:rPr>
+          <w:u w:val="single"/>
+        </w:rPr>
+        <w:t xml:space="preserve"> et des contraintes</w:t>
+      </w:r>
       <w:bookmarkEnd w:id="4"/>
-    </w:p>
-    <w:p>
-      <w:pPr>
-        <w:jc w:val="both"/>
-        <w:rPr>
-          <w:sz w:val="24"/>
-          <w:szCs w:val="24"/>
-        </w:rPr>
-      </w:pPr>
-    </w:p>
-    <w:p>
-      <w:pPr>
-        <w:pStyle w:val="Heading2"/>
-        <w:rPr>
-          <w:u w:val="single"/>
-        </w:rPr>
-      </w:pPr>
-      <w:bookmarkStart w:id="5" w:name="_Toc478577351"/>
-      <w:r>
-        <w:rPr>
-          <w:u w:val="single"/>
-        </w:rPr>
-        <w:t xml:space="preserve">2.1 </w:t>
-      </w:r>
-      <w:r>
-        <w:rPr>
-          <w:u w:val="single"/>
-        </w:rPr>
-        <w:t>Définition des exigences</w:t>
-      </w:r>
-      <w:r>
-        <w:rPr>
-          <w:u w:val="single"/>
-        </w:rPr>
-        <w:t xml:space="preserve"> et des contraintes</w:t>
-      </w:r>
-      <w:bookmarkEnd w:id="5"/>
     </w:p>
     <w:p>
       <w:pPr>
@@ -4156,7 +4124,7 @@
           <w:u w:val="single"/>
         </w:rPr>
       </w:pPr>
-      <w:bookmarkStart w:id="6" w:name="_Toc478577352"/>
+      <w:bookmarkStart w:id="5" w:name="_Toc478577352"/>
       <w:r>
         <w:rPr>
           <w:u w:val="single"/>
@@ -4182,7 +4150,7 @@
         </w:rPr>
         <w:t xml:space="preserve"> et la répartition des tâches</w:t>
       </w:r>
-      <w:bookmarkEnd w:id="6"/>
+      <w:bookmarkEnd w:id="5"/>
     </w:p>
     <w:p>
       <w:pPr>
@@ -4966,7 +4934,35 @@
           <w:sz w:val="24"/>
           <w:szCs w:val="24"/>
         </w:rPr>
-        <w:t>Les tâches sont classées suivant leur niveau de difficulté (facile, moyen ou compliqué) cela permet d'estimer approximativement la durée de la tâche dans les cases. Le numéro des stories correspond au numéro des stories listé plus haut (dans la partie “c – Stories”).</w:t>
+        <w:t xml:space="preserve">Les tâches sont classées suivant leur niveau de difficulté (facile, moyen ou compliqué) cela permet d'estimer approximativement la durée de </w:t>
+      </w:r>
+      <w:r>
+        <w:rPr>
+          <w:sz w:val="24"/>
+          <w:szCs w:val="24"/>
+        </w:rPr>
+        <w:t>chaque</w:t>
+      </w:r>
+      <w:r>
+        <w:rPr>
+          <w:sz w:val="24"/>
+          <w:szCs w:val="24"/>
+        </w:rPr>
+        <w:t xml:space="preserve"> tâche dans </w:t>
+      </w:r>
+      <w:r>
+        <w:rPr>
+          <w:sz w:val="24"/>
+          <w:szCs w:val="24"/>
+        </w:rPr>
+        <w:t>le tableau</w:t>
+      </w:r>
+      <w:r>
+        <w:rPr>
+          <w:sz w:val="24"/>
+          <w:szCs w:val="24"/>
+        </w:rPr>
+        <w:t xml:space="preserve">. </w:t>
       </w:r>
     </w:p>
     <w:p>
@@ -5010,7 +5006,21 @@
           <w:sz w:val="24"/>
           <w:szCs w:val="24"/>
         </w:rPr>
-        <w:t>s une équipe de 5 développeurs</w:t>
+        <w:t xml:space="preserve">s une équipe de </w:t>
+      </w:r>
+      <w:r>
+        <w:rPr>
+          <w:sz w:val="24"/>
+          <w:szCs w:val="24"/>
+        </w:rPr>
+        <w:t>cinq</w:t>
+      </w:r>
+      <w:r>
+        <w:rPr>
+          <w:sz w:val="24"/>
+          <w:szCs w:val="24"/>
+        </w:rPr>
+        <w:t xml:space="preserve"> développeurs</w:t>
       </w:r>
       <w:r>
         <w:rPr>
@@ -5032,7 +5042,59 @@
           <w:sz w:val="24"/>
           <w:szCs w:val="24"/>
         </w:rPr>
-        <w:t>1 développeur peut faire 15 points 5*15=75 points par</w:t>
+        <w:t>Un</w:t>
+      </w:r>
+      <w:r>
+        <w:rPr>
+          <w:sz w:val="24"/>
+          <w:szCs w:val="24"/>
+        </w:rPr>
+        <w:t xml:space="preserve"> développeur peut faire </w:t>
+      </w:r>
+      <w:r>
+        <w:rPr>
+          <w:sz w:val="24"/>
+          <w:szCs w:val="24"/>
+        </w:rPr>
+        <w:t>environ</w:t>
+      </w:r>
+      <w:bookmarkStart w:id="6" w:name="_GoBack"/>
+      <w:bookmarkEnd w:id="6"/>
+      <w:r>
+        <w:rPr>
+          <w:sz w:val="24"/>
+          <w:szCs w:val="24"/>
+        </w:rPr>
+        <w:t xml:space="preserve"> </w:t>
+      </w:r>
+      <w:r>
+        <w:rPr>
+          <w:sz w:val="24"/>
+          <w:szCs w:val="24"/>
+        </w:rPr>
+        <w:t xml:space="preserve">15 points </w:t>
+      </w:r>
+      <w:r>
+        <w:rPr>
+          <w:sz w:val="24"/>
+          <w:szCs w:val="24"/>
+        </w:rPr>
+        <w:tab/>
+      </w:r>
+      <w:r>
+        <w:rPr>
+          <w:sz w:val="24"/>
+          <w:szCs w:val="24"/>
+        </w:rPr>
+        <w:br/>
+        <w:t xml:space="preserve">On a donc : </w:t>
+      </w:r>
+      <w:r>
+        <w:rPr>
+          <w:sz w:val="24"/>
+          <w:szCs w:val="24"/>
+        </w:rPr>
+        <w:t>5*15=75 points par</w:t>
       </w:r>
       <w:r>
         <w:rPr>
@@ -12628,6 +12690,11 @@
           <w:dataBinding w:prefixMappings="xmlns:ns0='http://purl.org/dc/elements/1.1/' xmlns:ns1='http://schemas.openxmlformats.org/package/2006/metadata/core-properties' " w:xpath="/ns1:coreProperties[1]/ns0:creator[1]" w:storeItemID="{6C3C8BC8-F283-45AE-878A-BAB7291924A1}"/>
           <w:text/>
         </w:sdtPr>
+        <w:sdtEndPr>
+          <w:rPr>
+            <w:rStyle w:val="Emphasis"/>
+          </w:rPr>
+        </w:sdtEndPr>
         <w:sdtContent>
           <w:tc>
             <w:tcPr>
@@ -12731,7 +12798,7 @@
               <w:noProof/>
               <w:color w:val="767171" w:themeColor="background2" w:themeShade="80"/>
             </w:rPr>
-            <w:t>3</w:t>
+            <w:t>8</w:t>
           </w:r>
           <w:r>
             <w:rPr>
@@ -14663,6 +14730,7 @@
     <w:rsid w:val="00735A46"/>
     <w:rsid w:val="00A1147C"/>
     <w:rsid w:val="00AC4BEA"/>
+    <w:rsid w:val="00CC4607"/>
     <w:rsid w:val="00D94D5E"/>
     <w:rsid w:val="00EC0AAC"/>
     <w:rsid w:val="00EE4374"/>
@@ -15434,7 +15502,7 @@
 </file>
 
 <file path=customXml/itemProps2.xml><?xml version="1.0" encoding="utf-8"?>
-<ds:datastoreItem xmlns:ds="http://schemas.openxmlformats.org/officeDocument/2006/customXml" ds:itemID="{1BBA1B9A-4FCD-4A20-8E50-4135367AB9B0}">
+<ds:datastoreItem xmlns:ds="http://schemas.openxmlformats.org/officeDocument/2006/customXml" ds:itemID="{A2E3C296-83AD-4AE4-8970-4E964AA7C154}">
   <ds:schemaRefs>
     <ds:schemaRef ds:uri="http://schemas.openxmlformats.org/officeDocument/2006/bibliography"/>
   </ds:schemaRefs>

</xml_diff>